<commit_message>
optimize usability and code
</commit_message>
<xml_diff>
--- a/doc/利息计算方法.docx
+++ b/doc/利息计算方法.docx
@@ -21,7 +21,13 @@
         <w:rPr>
           <w:rFonts w:hint="eastAsia"/>
         </w:rPr>
-        <w:t>利息按</w:t>
+        <w:t>存款</w:t>
+      </w:r>
+      <w:r>
+        <w:rPr>
+          <w:rFonts w:hint="eastAsia"/>
+        </w:rPr>
+        <w:t>按</w:t>
       </w:r>
       <w:r>
         <w:t>年计算</w:t>
@@ -30,10 +36,186 @@
         <w:rPr>
           <w:rFonts w:hint="eastAsia"/>
         </w:rPr>
-        <w:t>滚动</w:t>
-      </w:r>
-      <w:r>
-        <w:t>，下面</w:t>
+        <w:t>利息，</w:t>
+      </w:r>
+      <w:r>
+        <w:t>一旦超过一年，</w:t>
+      </w:r>
+      <w:r>
+        <w:rPr>
+          <w:rFonts w:hint="eastAsia"/>
+        </w:rPr>
+        <w:t>需</w:t>
+      </w:r>
+      <w:r>
+        <w:rPr>
+          <w:rFonts w:hint="eastAsia"/>
+        </w:rPr>
+        <w:t>全部</w:t>
+      </w:r>
+      <w:r>
+        <w:t>取出</w:t>
+      </w:r>
+      <w:r>
+        <w:rPr>
+          <w:rFonts w:hint="eastAsia"/>
+        </w:rPr>
+        <w:t>，</w:t>
+      </w:r>
+      <w:r>
+        <w:t>计算利息，并存入到第二天的</w:t>
+      </w:r>
+      <w:r>
+        <w:rPr>
+          <w:rFonts w:hint="eastAsia"/>
+        </w:rPr>
+        <w:t>存款</w:t>
+      </w:r>
+      <w:r>
+        <w:t>中</w:t>
+      </w:r>
+      <w:bookmarkStart w:id="0" w:name="_GoBack"/>
+      <w:bookmarkEnd w:id="0"/>
+      <w:r>
+        <w:t>。</w:t>
+      </w:r>
+      <w:r>
+        <w:rPr>
+          <w:rFonts w:hint="eastAsia"/>
+        </w:rPr>
+        <w:t>举个</w:t>
+      </w:r>
+      <w:r>
+        <w:t>例子，比如</w:t>
+      </w:r>
+      <w:r>
+        <w:rPr>
+          <w:rFonts w:hint="eastAsia"/>
+        </w:rPr>
+        <w:t>2014</w:t>
+      </w:r>
+      <w:r>
+        <w:rPr>
+          <w:rFonts w:hint="eastAsia"/>
+        </w:rPr>
+        <w:t>年</w:t>
+      </w:r>
+      <w:r>
+        <w:rPr>
+          <w:rFonts w:hint="eastAsia"/>
+        </w:rPr>
+        <w:t>5</w:t>
+      </w:r>
+      <w:r>
+        <w:rPr>
+          <w:rFonts w:hint="eastAsia"/>
+        </w:rPr>
+        <w:t>月</w:t>
+      </w:r>
+      <w:r>
+        <w:rPr>
+          <w:rFonts w:hint="eastAsia"/>
+        </w:rPr>
+        <w:t>11</w:t>
+      </w:r>
+      <w:r>
+        <w:rPr>
+          <w:rFonts w:hint="eastAsia"/>
+        </w:rPr>
+        <w:t>日</w:t>
+      </w:r>
+      <w:r>
+        <w:t>有一笔</w:t>
+      </w:r>
+      <w:r>
+        <w:rPr>
+          <w:rFonts w:hint="eastAsia"/>
+        </w:rPr>
+        <w:t>存款</w:t>
+      </w:r>
+      <w:r>
+        <w:t>，现在到了</w:t>
+      </w:r>
+      <w:r>
+        <w:rPr>
+          <w:rFonts w:hint="eastAsia"/>
+        </w:rPr>
+        <w:t>2015</w:t>
+      </w:r>
+      <w:r>
+        <w:rPr>
+          <w:rFonts w:hint="eastAsia"/>
+        </w:rPr>
+        <w:t>年</w:t>
+      </w:r>
+      <w:r>
+        <w:rPr>
+          <w:rFonts w:hint="eastAsia"/>
+        </w:rPr>
+        <w:t>5</w:t>
+      </w:r>
+      <w:r>
+        <w:rPr>
+          <w:rFonts w:hint="eastAsia"/>
+        </w:rPr>
+        <w:t>月</w:t>
+      </w:r>
+      <w:r>
+        <w:rPr>
+          <w:rFonts w:hint="eastAsia"/>
+        </w:rPr>
+        <w:t>11</w:t>
+      </w:r>
+      <w:r>
+        <w:rPr>
+          <w:rFonts w:hint="eastAsia"/>
+        </w:rPr>
+        <w:t>日</w:t>
+      </w:r>
+      <w:r>
+        <w:t>，那么需要取出，计算利息，并存到</w:t>
+      </w:r>
+      <w:r>
+        <w:rPr>
+          <w:rFonts w:hint="eastAsia"/>
+        </w:rPr>
+        <w:t>2015</w:t>
+      </w:r>
+      <w:r>
+        <w:rPr>
+          <w:rFonts w:hint="eastAsia"/>
+        </w:rPr>
+        <w:t>年</w:t>
+      </w:r>
+      <w:r>
+        <w:rPr>
+          <w:rFonts w:hint="eastAsia"/>
+        </w:rPr>
+        <w:t>5</w:t>
+      </w:r>
+      <w:r>
+        <w:rPr>
+          <w:rFonts w:hint="eastAsia"/>
+        </w:rPr>
+        <w:t>月</w:t>
+      </w:r>
+      <w:r>
+        <w:rPr>
+          <w:rFonts w:hint="eastAsia"/>
+        </w:rPr>
+        <w:t>12</w:t>
+      </w:r>
+      <w:r>
+        <w:rPr>
+          <w:rFonts w:hint="eastAsia"/>
+        </w:rPr>
+        <w:t>日存款</w:t>
+      </w:r>
+      <w:r>
+        <w:t>中。</w:t>
+      </w:r>
+      <w:r>
+        <w:t>下面</w:t>
       </w:r>
       <w:r>
         <w:t>描述</w:t>
@@ -45,7 +227,7 @@
         <w:rPr>
           <w:rFonts w:hint="eastAsia"/>
         </w:rPr>
-        <w:t>，</w:t>
+        <w:t>。</w:t>
       </w:r>
     </w:p>
     <w:p/>
@@ -358,19 +540,8 @@
                     <w:rPr>
                       <w:rFonts w:ascii="Cambria Math" w:hAnsi="Cambria Math"/>
                     </w:rPr>
-                    <m:t xml:space="preserve">,  </m:t>
-                  </m:r>
-                  <m:r>
-                    <m:rPr>
-                      <m:sty m:val="p"/>
-                    </m:rPr>
-                    <w:rPr>
-                      <w:rFonts w:ascii="Cambria Math" w:hAnsi="Cambria Math"/>
-                    </w:rPr>
-                    <m:t>0</m:t>
-                  </m:r>
-                  <w:bookmarkStart w:id="0" w:name="_GoBack"/>
-                  <w:bookmarkEnd w:id="0"/>
+                    <m:t>,  0</m:t>
+                  </m:r>
                   <m:r>
                     <m:rPr>
                       <m:sty m:val="p"/>

</xml_diff>